<commit_message>
fix(group): requirement document fixed Dummy.txt deleted
</commit_message>
<xml_diff>
--- a/reports/Group/D01/D01 - 00 - Requirements - Group.docx
+++ b/reports/Group/D01/D01 - 00 - Requirements - Group.docx
@@ -716,7 +716,6 @@
               <w:sdtPr>
                 <w:rPr>
                   <w:rFonts w:asciiTheme="majorHAnsi" w:hAnsiTheme="majorHAnsi" w:cstheme="majorHAnsi"/>
-                  <w:lang w:val="es-ES"/>
                 </w:rPr>
                 <w:tag w:val="Student2"/>
                 <w:id w:val="2044784553"/>
@@ -730,7 +729,6 @@
                 <w:r>
                   <w:rPr>
                     <w:rFonts w:asciiTheme="majorHAnsi" w:hAnsiTheme="majorHAnsi" w:cstheme="majorHAnsi"/>
-                    <w:lang w:val="es-ES"/>
                   </w:rPr>
                   <w:t xml:space="preserve"> Pérez Lázaro, Francisco</w:t>
                 </w:r>
@@ -920,12 +918,14 @@
                 <w:text/>
               </w:sdtPr>
               <w:sdtContent>
+                <w:proofErr w:type="spellStart"/>
                 <w:r>
                   <w:rPr>
                     <w:rFonts w:asciiTheme="majorHAnsi" w:hAnsiTheme="majorHAnsi" w:cstheme="majorHAnsi"/>
                   </w:rPr>
                   <w:t>jesoriare</w:t>
                 </w:r>
+                <w:proofErr w:type="spellEnd"/>
               </w:sdtContent>
             </w:sdt>
             <w:permEnd w:id="926035648"/>
@@ -935,7 +935,6 @@
               <w:pStyle w:val="Sinespaciado"/>
               <w:rPr>
                 <w:rFonts w:asciiTheme="majorHAnsi" w:hAnsiTheme="majorHAnsi" w:cstheme="majorHAnsi"/>
-                <w:lang w:val="es-ES"/>
               </w:rPr>
             </w:pPr>
             <w:r>
@@ -963,7 +962,6 @@
               <w:sdtPr>
                 <w:rPr>
                   <w:rFonts w:asciiTheme="majorHAnsi" w:hAnsiTheme="majorHAnsi" w:cstheme="majorHAnsi"/>
-                  <w:lang w:val="es-ES"/>
                 </w:rPr>
                 <w:tag w:val="Student3"/>
                 <w:id w:val="-1783793770"/>
@@ -977,7 +975,6 @@
                 <w:r>
                   <w:rPr>
                     <w:rFonts w:asciiTheme="majorHAnsi" w:hAnsiTheme="majorHAnsi" w:cstheme="majorHAnsi"/>
-                    <w:lang w:val="es-ES"/>
                   </w:rPr>
                   <w:t xml:space="preserve"> Oria Arenas, Jesús</w:t>
                 </w:r>
@@ -1017,7 +1014,6 @@
               <w:sdtPr>
                 <w:rPr>
                   <w:rFonts w:asciiTheme="majorHAnsi" w:hAnsiTheme="majorHAnsi" w:cstheme="majorHAnsi"/>
-                  <w:lang w:val="es-ES"/>
                 </w:rPr>
                 <w:tag w:val="Roles3"/>
                 <w:id w:val="144241862"/>
@@ -1030,16 +1026,22 @@
                 <w:r>
                   <w:rPr>
                     <w:rFonts w:asciiTheme="majorHAnsi" w:hAnsiTheme="majorHAnsi" w:cstheme="majorHAnsi"/>
-                    <w:lang w:val="es-ES"/>
                   </w:rPr>
                   <w:t xml:space="preserve"> de</w:t>
                 </w:r>
+                <w:proofErr w:type="spellStart"/>
                 <w:r>
                   <w:rPr>
                     <w:rFonts w:asciiTheme="majorHAnsi" w:hAnsiTheme="majorHAnsi" w:cstheme="majorHAnsi"/>
-                    <w:lang w:val="es-ES"/>
                   </w:rPr>
-                  <w:t>veloper, analyst, tester</w:t>
+                  <w:t>veloper</w:t>
+                </w:r>
+                <w:proofErr w:type="spellEnd"/>
+                <w:r>
+                  <w:rPr>
+                    <w:rFonts w:asciiTheme="majorHAnsi" w:hAnsiTheme="majorHAnsi" w:cstheme="majorHAnsi"/>
+                  </w:rPr>
+                  <w:t>, analyst, tester</w:t>
                 </w:r>
               </w:sdtContent>
             </w:sdt>
@@ -1067,6 +1069,7 @@
               <w:rPr>
                 <w:rFonts w:asciiTheme="majorHAnsi" w:hAnsiTheme="majorHAnsi" w:cstheme="majorHAnsi"/>
                 <w:b/>
+                <w:lang w:val="es-ES"/>
               </w:rPr>
             </w:pPr>
             <w:r>
@@ -1096,6 +1099,7 @@
                   <w:rFonts w:ascii="Calibri" w:hAnsi="Calibri" w:cs="Calibri"/>
                   <w:color w:val="000000"/>
                   <w:kern w:val="2"/>
+                  <w:lang w:val="es-ES"/>
                   <w14:ligatures w14:val="standardContextual"/>
                 </w:rPr>
                 <w:tag w:val="ID4"/>
@@ -1112,6 +1116,7 @@
                     <w:rFonts w:ascii="Calibri" w:hAnsi="Calibri" w:cs="Calibri"/>
                     <w:color w:val="000000"/>
                     <w:kern w:val="2"/>
+                    <w:lang w:val="es-ES"/>
                     <w14:ligatures w14:val="standardContextual"/>
                   </w:rPr>
                   <w:t xml:space="preserve"> ****1431L</w:t>
@@ -1154,6 +1159,7 @@
               <w:sdtPr>
                 <w:rPr>
                   <w:rFonts w:asciiTheme="majorHAnsi" w:hAnsiTheme="majorHAnsi" w:cstheme="majorHAnsi"/>
+                  <w:lang w:val="es-ES"/>
                 </w:rPr>
                 <w:tag w:val="UVUS04"/>
                 <w:id w:val="-1772313792"/>
@@ -1167,6 +1173,7 @@
                 <w:r>
                   <w:rPr>
                     <w:rFonts w:asciiTheme="majorHAnsi" w:hAnsiTheme="majorHAnsi" w:cstheme="majorHAnsi"/>
+                    <w:lang w:val="es-ES"/>
                   </w:rPr>
                   <w:t>alecorgon1</w:t>
                 </w:r>
@@ -1278,13 +1285,47 @@
                   </w:rPr>
                   <w:t xml:space="preserve"> </w:t>
                 </w:r>
+                <w:proofErr w:type="spellStart"/>
                 <w:r>
                   <w:rPr>
                     <w:rFonts w:asciiTheme="majorHAnsi" w:hAnsiTheme="majorHAnsi" w:cstheme="majorHAnsi"/>
                     <w:lang w:val="es-ES"/>
                   </w:rPr>
-                  <w:t>developer, analyst, tester</w:t>
+                  <w:t>developer</w:t>
                 </w:r>
+                <w:proofErr w:type="spellEnd"/>
+                <w:r>
+                  <w:rPr>
+                    <w:rFonts w:asciiTheme="majorHAnsi" w:hAnsiTheme="majorHAnsi" w:cstheme="majorHAnsi"/>
+                    <w:lang w:val="es-ES"/>
+                  </w:rPr>
+                  <w:t xml:space="preserve">, </w:t>
+                </w:r>
+                <w:proofErr w:type="spellStart"/>
+                <w:r>
+                  <w:rPr>
+                    <w:rFonts w:asciiTheme="majorHAnsi" w:hAnsiTheme="majorHAnsi" w:cstheme="majorHAnsi"/>
+                    <w:lang w:val="es-ES"/>
+                  </w:rPr>
+                  <w:t>analyst</w:t>
+                </w:r>
+                <w:proofErr w:type="spellEnd"/>
+                <w:r>
+                  <w:rPr>
+                    <w:rFonts w:asciiTheme="majorHAnsi" w:hAnsiTheme="majorHAnsi" w:cstheme="majorHAnsi"/>
+                    <w:lang w:val="es-ES"/>
+                  </w:rPr>
+                  <w:t xml:space="preserve">, </w:t>
+                </w:r>
+                <w:proofErr w:type="spellStart"/>
+                <w:r>
+                  <w:rPr>
+                    <w:rFonts w:asciiTheme="majorHAnsi" w:hAnsiTheme="majorHAnsi" w:cstheme="majorHAnsi"/>
+                    <w:lang w:val="es-ES"/>
+                  </w:rPr>
+                  <w:t>tester</w:t>
+                </w:r>
+                <w:proofErr w:type="spellEnd"/>
               </w:sdtContent>
             </w:sdt>
             <w:permEnd w:id="1487353257"/>
@@ -1408,8 +1449,16 @@
                   <w:rPr>
                     <w:rFonts w:asciiTheme="majorHAnsi" w:hAnsiTheme="majorHAnsi" w:cstheme="majorHAnsi"/>
                   </w:rPr>
-                  <w:t xml:space="preserve"> andgarriv</w:t>
+                  <w:t xml:space="preserve"> </w:t>
                 </w:r>
+                <w:proofErr w:type="spellStart"/>
+                <w:r>
+                  <w:rPr>
+                    <w:rFonts w:asciiTheme="majorHAnsi" w:hAnsiTheme="majorHAnsi" w:cstheme="majorHAnsi"/>
+                  </w:rPr>
+                  <w:t>andgarriv</w:t>
+                </w:r>
+                <w:proofErr w:type="spellEnd"/>
               </w:sdtContent>
             </w:sdt>
             <w:permEnd w:id="1398370153"/>
@@ -1446,7 +1495,6 @@
               <w:sdtPr>
                 <w:rPr>
                   <w:rFonts w:asciiTheme="majorHAnsi" w:hAnsiTheme="majorHAnsi" w:cstheme="majorHAnsi"/>
-                  <w:lang w:val="es-ES"/>
                 </w:rPr>
                 <w:tag w:val="Student5"/>
                 <w:id w:val="-611360200"/>
@@ -1460,16 +1508,20 @@
                 <w:r>
                   <w:rPr>
                     <w:rFonts w:asciiTheme="majorHAnsi" w:hAnsiTheme="majorHAnsi" w:cstheme="majorHAnsi"/>
-                    <w:lang w:val="es-ES"/>
                   </w:rPr>
-                  <w:t xml:space="preserve"> Garrido Rivero, Andrés F</w:t>
+                  <w:t xml:space="preserve"> Gar</w:t>
                 </w:r>
                 <w:r>
                   <w:rPr>
                     <w:rFonts w:asciiTheme="majorHAnsi" w:hAnsiTheme="majorHAnsi" w:cstheme="majorHAnsi"/>
-                    <w:lang w:val="es-ES"/>
                   </w:rPr>
-                  <w:t>rancisco</w:t>
+                  <w:t>cía</w:t>
+                </w:r>
+                <w:r>
+                  <w:rPr>
+                    <w:rFonts w:asciiTheme="majorHAnsi" w:hAnsiTheme="majorHAnsi" w:cstheme="majorHAnsi"/>
+                  </w:rPr>
+                  <w:t xml:space="preserve"> Rivero, Andrés Francisco</w:t>
                 </w:r>
               </w:sdtContent>
             </w:sdt>
@@ -8525,6 +8577,7 @@
   <w:style w:type="character" w:default="1" w:styleId="Fuentedeprrafopredeter">
     <w:name w:val="Default Paragraph Font"/>
     <w:uiPriority w:val="1"/>
+    <w:semiHidden/>
     <w:unhideWhenUsed/>
   </w:style>
   <w:style w:type="table" w:default="1" w:styleId="Tablanormal">
@@ -10996,6 +11049,7 @@
     <w:rsid w:val="001942D6"/>
     <w:rsid w:val="001C5FFF"/>
     <w:rsid w:val="00260AAC"/>
+    <w:rsid w:val="00271C52"/>
     <w:rsid w:val="00336824"/>
     <w:rsid w:val="00364D10"/>
     <w:rsid w:val="003B5C99"/>
@@ -11005,6 +11059,7 @@
     <w:rsid w:val="004278A4"/>
     <w:rsid w:val="00442876"/>
     <w:rsid w:val="00455663"/>
+    <w:rsid w:val="004568B3"/>
     <w:rsid w:val="004B6C76"/>
     <w:rsid w:val="004C0766"/>
     <w:rsid w:val="004E7F77"/>

</xml_diff>